<commit_message>
Relatório completo, vê se tá bom
</commit_message>
<xml_diff>
--- a/Relatorio.docx
+++ b/Relatorio.docx
@@ -81,48 +81,42 @@
         <w:t>Introdução</w:t>
       </w:r>
     </w:p>
-    <w:p xmlns:wp14="http://schemas.microsoft.com/office/word/2010/wordml" wp14:textId="77777777">
+    <w:p xmlns:wp14="http://schemas.microsoft.com/office/word/2010/wordml" wp14:textId="77777777" wp14:noSpellErr="1">
       <w:pPr>
         <w:jc w:val="both"/>
         <w:rPr>
-          <w:rFonts w:cs="Helvetica-Bold"/>
-          <w:bCs/>
-          <w:szCs w:val="24"/>
-        </w:rPr>
-      </w:pPr>
-      <w:r>
+          <w:rFonts w:ascii="Helvetica-Bold" w:hAnsi="Helvetica-Bold" w:eastAsia="Helvetica-Bold" w:cs="Helvetica-Bold"/>
+        </w:rPr>
+      </w:pPr>
+      <w:r>
+        <w:rPr>
+          <w:rFonts w:ascii="Helvetica-Bold" w:hAnsi="Helvetica-Bold" w:eastAsia="Helvetica-Bold" w:cs="Helvetica-Bold"/>
+        </w:rPr>
         <w:t xml:space="preserve">Esse projeto tem objetivo de treinarmos os conceitos vistos em sala de aula tais como Lista Ligada, Pilha e </w:t>
       </w:r>
       <w:r>
         <w:rPr>
-          <w:rFonts w:cs="Helvetica-Bold"/>
-          <w:bCs/>
-          <w:szCs w:val="24"/>
+          <w:rFonts w:ascii="Helvetica-Bold" w:hAnsi="Helvetica-Bold" w:eastAsia="Helvetica-Bold" w:cs="Helvetica-Bold"/>
         </w:rPr>
         <w:t>Conversão e Resolução de Expressões Aritméticas</w:t>
       </w:r>
       <w:r>
         <w:rPr>
-          <w:rFonts w:cs="Helvetica-Bold"/>
-          <w:bCs/>
-          <w:szCs w:val="24"/>
+          <w:rFonts w:ascii="Helvetica-Bold" w:hAnsi="Helvetica-Bold" w:eastAsia="Helvetica-Bold" w:cs="Helvetica-Bold"/>
         </w:rPr>
         <w:t xml:space="preserve"> através do desenvolvimento de uma </w:t>
       </w:r>
       <w:r>
         <w:rPr>
-          <w:rFonts w:cs="Helvetica-Bold"/>
-          <w:b/>
-          <w:bCs/>
-          <w:szCs w:val="24"/>
+          <w:rFonts w:ascii="Helvetica-Bold" w:hAnsi="Helvetica-Bold" w:eastAsia="Helvetica-Bold" w:cs="Helvetica-Bold"/>
+          <w:b w:val="1"/>
+          <w:bCs w:val="1"/>
         </w:rPr>
         <w:t>Calculadora</w:t>
       </w:r>
       <w:r>
         <w:rPr>
-          <w:rFonts w:cs="Helvetica-Bold"/>
-          <w:bCs/>
-          <w:szCs w:val="24"/>
+          <w:rFonts w:ascii="Helvetica-Bold" w:hAnsi="Helvetica-Bold" w:eastAsia="Helvetica-Bold" w:cs="Helvetica-Bold"/>
         </w:rPr>
         <w:t>, além de aprofundar nossos conhecimentos sobre a linguagem C#.</w:t>
       </w:r>
@@ -161,64 +155,63 @@
         <w:t xml:space="preserve">Desenvolvimento </w:t>
       </w:r>
     </w:p>
-    <w:p xmlns:wp14="http://schemas.microsoft.com/office/word/2010/wordml" wp14:textId="77777777">
-      <w:r>
-        <w:rPr>
-          <w:rFonts w:cs="Helvetica-Bold"/>
-          <w:b/>
-          <w:bCs/>
-          <w:szCs w:val="24"/>
-        </w:rPr>
-        <w:t xml:space="preserve">19/04/2017- </w:t>
-      </w:r>
-      <w:r>
-        <w:rPr>
-          <w:rFonts w:cs="Helvetica-Bold"/>
-          <w:bCs/>
-          <w:szCs w:val="24"/>
-        </w:rPr>
-        <w:t xml:space="preserve">Fizemos o formulário da calculadora e iniciamos a implementação do método </w:t>
-      </w:r>
-      <w:hyperlink w:tooltip="Coloquei Elementos no form e comecei a implementar transformarEmPosfixa" w:history="1" r:id="rId7">
-        <w:proofErr w:type="spellStart"/>
-        <w:proofErr w:type="gramStart"/>
-        <w:r>
-          <w:rPr>
-            <w:rStyle w:val="Hyperlink"/>
-            <w:rFonts w:cs="Segoe UI"/>
-            <w:bCs/>
-            <w:i/>
-            <w:color w:val="auto"/>
-            <w:szCs w:val="23"/>
-            <w:u w:val="none"/>
-            <w:shd w:val="clear" w:color="auto" w:fill="FFFFFF"/>
-          </w:rPr>
-          <w:t>transformarEmPosfixa</w:t>
-        </w:r>
-        <w:proofErr w:type="spellEnd"/>
-        <w:proofErr w:type="gramEnd"/>
-      </w:hyperlink>
-      <w:r>
-        <w:rPr>
-          <w:i/>
-        </w:rPr>
-        <w:t xml:space="preserve">, </w:t>
-      </w:r>
-      <w:r>
-        <w:t>nesse  momento inicial não tivemos dúvidas.</w:t>
-      </w:r>
-    </w:p>
-    <w:p xmlns:wp14="http://schemas.microsoft.com/office/word/2010/wordml" wp14:textId="77777777">
-      <w:pPr>
-        <w:rPr>
-          <w:u w:val="single"/>
-        </w:rPr>
-      </w:pPr>
-      <w:r>
-        <w:rPr>
+    <w:p xmlns:wp14="http://schemas.microsoft.com/office/word/2010/wordml" wp14:textId="200E0058">
+      <w:pPr>
+        <w:pStyle w:val="Normal"/>
+        <w:bidi w:val="0"/>
+        <w:spacing w:before="0" w:beforeAutospacing="off" w:after="200" w:afterAutospacing="off" w:line="276" w:lineRule="auto"/>
+        <w:ind w:left="0" w:right="0"/>
+        <w:jc w:val="left"/>
+      </w:pPr>
+      <w:r>
+        <w:rPr>
+          <w:rFonts w:ascii="Helvetica-Bold" w:hAnsi="Helvetica-Bold" w:eastAsia="Helvetica-Bold" w:cs="Helvetica-Bold"/>
           <w:b w:val="1"/>
           <w:bCs w:val="1"/>
         </w:rPr>
+        <w:t xml:space="preserve">19/04/2017- </w:t>
+      </w:r>
+      <w:r>
+        <w:rPr>
+          <w:rFonts w:ascii="Helvetica-Bold" w:hAnsi="Helvetica-Bold" w:eastAsia="Helvetica-Bold" w:cs="Helvetica-Bold"/>
+        </w:rPr>
+        <w:t xml:space="preserve">Fizemos o formulário da calculadora e iniciamos a implementação do método </w:t>
+      </w:r>
+      <w:proofErr w:type="spellStart"/>
+      <w:r>
+        <w:rPr>
+          <w:rFonts w:ascii="Segoe UI" w:hAnsi="Segoe UI" w:eastAsia="Segoe UI" w:cs="Segoe UI"/>
+          <w:i w:val="1"/>
+          <w:iCs w:val="1"/>
+          <w:color w:val="auto"/>
+          <w:u w:val="none"/>
+        </w:rPr>
+        <w:t>transformarEmPosfixa</w:t>
+      </w:r>
+      <w:proofErr w:type="spellEnd"/>
+      <w:r>
+        <w:rPr>
+          <w:i w:val="1"/>
+          <w:iCs w:val="1"/>
+        </w:rPr>
+        <w:t xml:space="preserve">, </w:t>
+      </w:r>
+      <w:r>
+        <w:rPr/>
+        <w:t>nesse  momento inicial não tivemos dúvidas.</w:t>
+      </w:r>
+    </w:p>
+    <w:p xmlns:wp14="http://schemas.microsoft.com/office/word/2010/wordml" wp14:textId="30EEC76F">
+      <w:pPr>
+        <w:rPr>
+          <w:u w:val="single"/>
+        </w:rPr>
+      </w:pPr>
+      <w:r>
+        <w:rPr>
+          <w:b w:val="1"/>
+          <w:bCs w:val="1"/>
+        </w:rPr>
         <w:t xml:space="preserve">21/04/2017- </w:t>
       </w:r>
       <w:r>
@@ -231,15 +224,31 @@
       </w:r>
       <w:proofErr w:type="spellStart"/>
       <w:r>
-        <w:rPr/>
-        <w:t>transformarEmInfixa</w:t>
+        <w:rPr>
+          <w:rFonts w:ascii="Segoe UI" w:hAnsi="Segoe UI" w:eastAsia="Segoe UI" w:cs="Segoe UI"/>
+          <w:i w:val="1"/>
+          <w:iCs w:val="1"/>
+          <w:color w:val="auto"/>
+          <w:u w:val="none"/>
+        </w:rPr>
+        <w:t>transformarEm</w:t>
+      </w:r>
+      <w:r>
+        <w:rPr>
+          <w:rFonts w:ascii="Segoe UI" w:hAnsi="Segoe UI" w:eastAsia="Segoe UI" w:cs="Segoe UI"/>
+          <w:i w:val="1"/>
+          <w:iCs w:val="1"/>
+          <w:color w:val="auto"/>
+          <w:u w:val="none"/>
+        </w:rPr>
+        <w:t>Infixa</w:t>
       </w:r>
       <w:proofErr w:type="spellEnd"/>
       <w:r>
         <w:rPr/>
         <w:t xml:space="preserve">, para que pudéssemos dar continuidade a implementação do método </w:t>
       </w:r>
-      <w:hyperlink w:tooltip="Coloquei Elementos no form e comecei a implementar transformarEmPosfixa" w:history="1" r:id="R8dea73ff9c644365">
+      <w:hyperlink w:tooltip="Coloquei Elementos no form e comecei a implementar transformarEmPosfixa" w:history="1" r:id="R15dddc29e23f4e81">
         <w:r>
           <w:rPr>
             <w:rStyle w:val="Hyperlink"/>
@@ -260,7 +269,7 @@
       <w:bookmarkStart w:name="_GoBack" w:id="0"/>
       <w:bookmarkEnd w:id="0"/>
     </w:p>
-    <w:p>
+    <w:p w14:noSpellErr="1">
       <w:pPr>
         <w:pStyle w:val="Normal"/>
         <w:rPr>
@@ -282,15 +291,27 @@
         </w:rPr>
         <w:t xml:space="preserve">O programa apresentava erros na hora de fazer a transformação para </w:t>
       </w:r>
-      <w:proofErr w:type="spellStart"/>
-      <w:r>
-        <w:rPr>
-          <w:b w:val="0"/>
-          <w:bCs w:val="0"/>
-        </w:rPr>
-        <w:t>pósfixa</w:t>
-      </w:r>
-      <w:proofErr w:type="spellEnd"/>
+      <w:r>
+        <w:rPr>
+          <w:b w:val="0"/>
+          <w:bCs w:val="0"/>
+        </w:rPr>
+        <w:t>pós</w:t>
+      </w:r>
+      <w:r>
+        <w:rPr>
+          <w:b w:val="0"/>
+          <w:bCs w:val="0"/>
+        </w:rPr>
+        <w:t>-</w:t>
+      </w:r>
+      <w:r>
+        <w:rPr>
+          <w:b w:val="0"/>
+          <w:bCs w:val="0"/>
+        </w:rPr>
+        <w:t>fixa</w:t>
+      </w:r>
       <w:r>
         <w:rPr>
           <w:b w:val="0"/>
@@ -299,7 +320,7 @@
         <w:t>, tal que o método não conseguia dar a prioridade certa aos operadores e até mesmo escondia alguns destes, por exemplo em casos que havia um parênteses, o operador que antecedia este era ignorado pelo programa. Estes erros foram identificados mas ainda não consertados.</w:t>
       </w:r>
     </w:p>
-    <w:p w14:noSpellErr="1">
+    <w:p>
       <w:pPr>
         <w:pStyle w:val="Normal"/>
         <w:rPr>
@@ -320,19 +341,18 @@
         </w:rPr>
         <w:t xml:space="preserve">Os erros no método </w:t>
       </w:r>
-      <w:hyperlink r:id="Ra26cc5141e594c1c">
-        <w:r>
-          <w:rPr>
-            <w:rStyle w:val="Hyperlink"/>
-            <w:rFonts w:ascii="Segoe UI" w:hAnsi="Segoe UI" w:eastAsia="Segoe UI" w:cs="Segoe UI"/>
-            <w:i w:val="1"/>
-            <w:iCs w:val="1"/>
-            <w:color w:val="auto"/>
-            <w:u w:val="none"/>
-          </w:rPr>
-          <w:t>transformarEmPosfixa</w:t>
-        </w:r>
-      </w:hyperlink>
+      <w:proofErr w:type="spellStart"/>
+      <w:r>
+        <w:rPr>
+          <w:rFonts w:ascii="Segoe UI" w:hAnsi="Segoe UI" w:eastAsia="Segoe UI" w:cs="Segoe UI"/>
+          <w:i w:val="1"/>
+          <w:iCs w:val="1"/>
+          <w:color w:val="auto"/>
+          <w:u w:val="none"/>
+        </w:rPr>
+        <w:t>transformarEmPosfixa</w:t>
+      </w:r>
+      <w:proofErr w:type="spellEnd"/>
       <w:r>
         <w:rPr/>
         <w:t xml:space="preserve"> </w:t>
@@ -391,7 +411,7 @@
       </w:pPr>
       <w:r>
         <w:rPr>
-          <w:rFonts w:ascii="Cambria,Helvetica-Bold" w:hAnsi="Cambria,Helvetica-Bold" w:eastAsia="Cambria,Helvetica-Bold" w:cs="Cambria,Helvetica-Bold" w:asciiTheme="majorAscii" w:hAnsiTheme="majorAscii" w:eastAsiaTheme="majorAscii" w:cstheme="majorAscii"/>
+          <w:rFonts w:ascii="Cambria" w:hAnsi="Cambria" w:eastAsia="Cambria" w:cs="Cambria" w:asciiTheme="majorAscii" w:hAnsiTheme="majorAscii" w:eastAsiaTheme="majorAscii" w:cstheme="majorAscii"/>
           <w:b w:val="1"/>
           <w:bCs w:val="1"/>
           <w:color w:val="365F91" w:themeColor="accent1" w:themeTint="FF" w:themeShade="BF"/>
@@ -399,6 +419,87 @@
           <w:szCs w:val="28"/>
         </w:rPr>
         <w:t>Conclusão</w:t>
+      </w:r>
+    </w:p>
+    <w:p w14:noSpellErr="1">
+      <w:pPr>
+        <w:pStyle w:val="Normal"/>
+        <w:rPr>
+          <w:b w:val="0"/>
+          <w:bCs w:val="0"/>
+        </w:rPr>
+      </w:pPr>
+      <w:r>
+        <w:rPr>
+          <w:rFonts w:ascii="Helvetica-Bold" w:hAnsi="Helvetica-Bold" w:eastAsia="Helvetica-Bold" w:cs="Helvetica-Bold"/>
+          <w:b w:val="0"/>
+          <w:bCs w:val="0"/>
+        </w:rPr>
+        <w:t xml:space="preserve">Com esse projeto, </w:t>
+      </w:r>
+      <w:r>
+        <w:rPr>
+          <w:rFonts w:ascii="Helvetica-Bold" w:hAnsi="Helvetica-Bold" w:eastAsia="Helvetica-Bold" w:cs="Helvetica-Bold"/>
+          <w:b w:val="0"/>
+          <w:bCs w:val="0"/>
+        </w:rPr>
+        <w:t>concluí</w:t>
+      </w:r>
+      <w:r>
+        <w:rPr>
+          <w:rFonts w:ascii="Helvetica-Bold" w:hAnsi="Helvetica-Bold" w:eastAsia="Helvetica-Bold" w:cs="Helvetica-Bold"/>
+          <w:b w:val="0"/>
+          <w:bCs w:val="0"/>
+        </w:rPr>
+        <w:t>mos</w:t>
+      </w:r>
+      <w:r>
+        <w:rPr>
+          <w:rFonts w:ascii="Helvetica-Bold" w:hAnsi="Helvetica-Bold" w:eastAsia="Helvetica-Bold" w:cs="Helvetica-Bold"/>
+          <w:b w:val="0"/>
+          <w:bCs w:val="0"/>
+        </w:rPr>
+        <w:t xml:space="preserve"> que fica mais fácil e mais rápido calcular expressões usando pilhas, portanto, pode-se concluir que pilhas também podem ser</w:t>
+      </w:r>
+      <w:r>
+        <w:rPr>
+          <w:rFonts w:ascii="Helvetica-Bold" w:hAnsi="Helvetica-Bold" w:eastAsia="Helvetica-Bold" w:cs="Helvetica-Bold"/>
+          <w:b w:val="0"/>
+          <w:bCs w:val="0"/>
+        </w:rPr>
+        <w:t xml:space="preserve"> </w:t>
+      </w:r>
+      <w:r>
+        <w:rPr>
+          <w:rFonts w:ascii="Helvetica-Bold" w:hAnsi="Helvetica-Bold" w:eastAsia="Helvetica-Bold" w:cs="Helvetica-Bold"/>
+          <w:b w:val="0"/>
+          <w:bCs w:val="0"/>
+        </w:rPr>
+        <w:t xml:space="preserve">melhores para outras situações que envolveriam vetores, quaisquer que sejam estas. Com este projeto também aprendemos a calcular resultados de </w:t>
+      </w:r>
+      <w:r>
+        <w:rPr>
+          <w:rFonts w:ascii="Helvetica-Bold" w:hAnsi="Helvetica-Bold" w:eastAsia="Helvetica-Bold" w:cs="Helvetica-Bold"/>
+          <w:b w:val="0"/>
+          <w:bCs w:val="0"/>
+        </w:rPr>
+        <w:t xml:space="preserve">expressões através do processo de transformar estas em expressões </w:t>
+      </w:r>
+      <w:r>
+        <w:rPr>
+          <w:rFonts w:ascii="Helvetica-Bold" w:hAnsi="Helvetica-Bold" w:eastAsia="Helvetica-Bold" w:cs="Helvetica-Bold"/>
+          <w:b w:val="0"/>
+          <w:bCs w:val="0"/>
+        </w:rPr>
+        <w:t>pós-fixas</w:t>
+      </w:r>
+      <w:r>
+        <w:rPr>
+          <w:rFonts w:ascii="Helvetica-Bold" w:hAnsi="Helvetica-Bold" w:eastAsia="Helvetica-Bold" w:cs="Helvetica-Bold"/>
+          <w:b w:val="0"/>
+          <w:bCs w:val="0"/>
+        </w:rPr>
+        <w:t>.</w:t>
       </w:r>
     </w:p>
     <w:sectPr>

</xml_diff>